<commit_message>
Mise en place de la partie dev info
</commit_message>
<xml_diff>
--- a/rapport UML.docx
+++ b/rapport UML.docx
@@ -10,12 +10,15 @@
           <w:docPartUnique/>
         </w:docPartObj>
       </w:sdtPr>
+      <w:sdtEndPr/>
       <w:sdtContent>
         <w:p>
           <w:r>
             <w:rPr>
               <w:b/>
+              <w:noProof/>
               <w:sz w:val="28"/>
+              <w:lang w:eastAsia="fr-FR"/>
             </w:rPr>
             <w:drawing>
               <wp:anchor distT="0" distB="0" distL="114300" distR="114300" simplePos="0" relativeHeight="251669504" behindDoc="0" locked="0" layoutInCell="1" allowOverlap="1" wp14:anchorId="572F2061" wp14:editId="45FA0EC4">
@@ -100,6 +103,10 @@
             </w:drawing>
           </w:r>
           <w:r>
+            <w:rPr>
+              <w:noProof/>
+              <w:lang w:eastAsia="fr-FR"/>
+            </w:rPr>
             <w:drawing>
               <wp:anchor distT="0" distB="0" distL="114300" distR="114300" simplePos="0" relativeHeight="251665408" behindDoc="0" locked="0" layoutInCell="1" allowOverlap="1" wp14:anchorId="13E244D0" wp14:editId="6A76A34C">
                 <wp:simplePos x="0" y="0"/>
@@ -161,6 +168,7 @@
           <w:r>
             <w:rPr>
               <w:noProof/>
+              <w:lang w:eastAsia="fr-FR"/>
             </w:rPr>
             <mc:AlternateContent>
               <mc:Choice Requires="wps">
@@ -274,6 +282,7 @@
           <w:r>
             <w:rPr>
               <w:noProof/>
+              <w:lang w:eastAsia="fr-FR"/>
             </w:rPr>
             <mc:AlternateContent>
               <mc:Choice Requires="wps">
@@ -348,6 +357,7 @@
                                   <w:dataBinding w:prefixMappings="xmlns:ns0='http://schemas.openxmlformats.org/package/2006/metadata/core-properties' xmlns:ns1='http://purl.org/dc/elements/1.1/'" w:xpath="/ns0:coreProperties[1]/ns1:title[1]" w:storeItemID="{6C3C8BC8-F283-45AE-878A-BAB7291924A1}"/>
                                   <w:text/>
                                 </w:sdtPr>
+                                <w:sdtEndPr/>
                                 <w:sdtContent>
                                   <w:p>
                                     <w:pPr>
@@ -480,7 +490,9 @@
           <w:r>
             <w:rPr>
               <w:b/>
+              <w:noProof/>
               <w:sz w:val="28"/>
+              <w:lang w:eastAsia="fr-FR"/>
             </w:rPr>
             <w:drawing>
               <wp:anchor distT="0" distB="0" distL="114300" distR="114300" simplePos="0" relativeHeight="251666432" behindDoc="0" locked="0" layoutInCell="1" allowOverlap="1" wp14:anchorId="61FBD3C6" wp14:editId="14F847AC">
@@ -567,7 +579,9 @@
           <w:r>
             <w:rPr>
               <w:b/>
+              <w:noProof/>
               <w:sz w:val="28"/>
+              <w:lang w:eastAsia="fr-FR"/>
             </w:rPr>
             <w:drawing>
               <wp:anchor distT="0" distB="0" distL="114300" distR="114300" simplePos="0" relativeHeight="251668480" behindDoc="0" locked="0" layoutInCell="1" allowOverlap="1" wp14:anchorId="5A9823F6" wp14:editId="19A87CBF">
@@ -654,7 +668,9 @@
           <w:r>
             <w:rPr>
               <w:b/>
+              <w:noProof/>
               <w:sz w:val="28"/>
+              <w:lang w:eastAsia="fr-FR"/>
             </w:rPr>
             <w:drawing>
               <wp:anchor distT="0" distB="0" distL="114300" distR="114300" simplePos="0" relativeHeight="251667456" behindDoc="0" locked="0" layoutInCell="1" allowOverlap="1" wp14:anchorId="6FC65FD5" wp14:editId="28577447">
@@ -741,6 +757,7 @@
           <w:r>
             <w:rPr>
               <w:noProof/>
+              <w:lang w:eastAsia="fr-FR"/>
             </w:rPr>
             <mc:AlternateContent>
               <mc:Choice Requires="wps">
@@ -965,6 +982,7 @@
           <w:r>
             <w:rPr>
               <w:noProof/>
+              <w:lang w:eastAsia="fr-FR"/>
             </w:rPr>
             <mc:AlternateContent>
               <mc:Choice Requires="wps">
@@ -2522,7 +2540,7 @@
             <v:path o:extrusionok="f" gradientshapeok="t" o:connecttype="rect"/>
             <o:lock v:ext="edit" aspectratio="t"/>
           </v:shapetype>
-          <v:shape id="_x0000_i1025" type="#_x0000_t75" style="width:453.2pt;height:266.35pt">
+          <v:shape id="_x0000_i1025" type="#_x0000_t75" style="width:453pt;height:266.4pt">
             <v:imagedata r:id="rId28" o:title="Capture"/>
           </v:shape>
         </w:pict>
@@ -2707,7 +2725,7 @@
       </w:pPr>
       <w:r>
         <w:pict>
-          <v:shape id="_x0000_i1026" type="#_x0000_t75" style="width:453.25pt;height:237.6pt">
+          <v:shape id="_x0000_i1026" type="#_x0000_t75" style="width:453pt;height:237.6pt">
             <v:imagedata r:id="rId29" o:title="Capture"/>
           </v:shape>
         </w:pict>
@@ -2768,6 +2786,7 @@
         </w:rPr>
         <w:t xml:space="preserve">De plus, la classe </w:t>
       </w:r>
+      <w:proofErr w:type="gramStart"/>
       <w:r>
         <w:rPr>
           <w:i/>
@@ -2776,6 +2795,7 @@
         </w:rPr>
         <w:t>coordonnées</w:t>
       </w:r>
+      <w:proofErr w:type="gramEnd"/>
       <w:r>
         <w:rPr>
           <w:sz w:val="28"/>
@@ -2818,7 +2838,15 @@
           <w:sz w:val="28"/>
           <w:szCs w:val="28"/>
         </w:rPr>
-        <w:t xml:space="preserve"> disparaîtront. Il en est de même pour cette dernière, si les classes </w:t>
+        <w:t xml:space="preserve"> disparaîtront. </w:t>
+      </w:r>
+      <w:proofErr w:type="gramStart"/>
+      <w:r>
+        <w:rPr>
+          <w:sz w:val="28"/>
+          <w:szCs w:val="28"/>
+        </w:rPr>
+        <w:t xml:space="preserve">Il en est de même pour cette dernière, si les classes </w:t>
       </w:r>
       <w:r>
         <w:rPr>
@@ -2863,7 +2891,15 @@
           <w:sz w:val="28"/>
           <w:szCs w:val="28"/>
         </w:rPr>
-        <w:t xml:space="preserve"> sont </w:t>
+        <w:t xml:space="preserve"> sont</w:t>
+      </w:r>
+      <w:proofErr w:type="gramEnd"/>
+      <w:r>
+        <w:rPr>
+          <w:sz w:val="28"/>
+          <w:szCs w:val="28"/>
+        </w:rPr>
+        <w:t xml:space="preserve"> </w:t>
       </w:r>
       <w:proofErr w:type="spellStart"/>
       <w:r>
@@ -3033,7 +3069,7 @@
       </w:pPr>
       <w:r>
         <w:pict>
-          <v:shape id="_x0000_i1027" type="#_x0000_t75" style="width:453.6pt;height:246.85pt">
+          <v:shape id="_x0000_i1027" type="#_x0000_t75" style="width:453.6pt;height:246.6pt">
             <v:imagedata r:id="rId30" o:title="Capture"/>
           </v:shape>
         </w:pict>
@@ -3065,7 +3101,23 @@
           <w:sz w:val="28"/>
           <w:szCs w:val="28"/>
         </w:rPr>
-        <w:t xml:space="preserve">différentes ressources matérielles utilisées pour accéder au « logiciel » sont les PC clients relier par des </w:t>
+        <w:t xml:space="preserve">différentes ressources matérielles utilisées pour accéder au « logiciel » sont les PC clients </w:t>
+      </w:r>
+      <w:proofErr w:type="gramStart"/>
+      <w:r>
+        <w:rPr>
+          <w:sz w:val="28"/>
+          <w:szCs w:val="28"/>
+        </w:rPr>
+        <w:t>relier</w:t>
+      </w:r>
+      <w:proofErr w:type="gramEnd"/>
+      <w:r>
+        <w:rPr>
+          <w:sz w:val="28"/>
+          <w:szCs w:val="28"/>
+        </w:rPr>
+        <w:t xml:space="preserve"> par des </w:t>
       </w:r>
       <w:proofErr w:type="spellStart"/>
       <w:r>
@@ -3145,55 +3197,7 @@
           <w:sz w:val="28"/>
           <w:szCs w:val="28"/>
         </w:rPr>
-        <w:t xml:space="preserve"> digramme d’interaction qui permet de</w:t>
-      </w:r>
-      <w:r>
-        <w:rPr>
-          <w:rFonts w:cs="Arial"/>
-          <w:sz w:val="28"/>
-          <w:szCs w:val="28"/>
-        </w:rPr>
-        <w:t xml:space="preserve"> représenter les collaborations entre objets </w:t>
-      </w:r>
-      <w:r>
-        <w:rPr>
-          <w:rFonts w:cs="Arial"/>
-          <w:sz w:val="28"/>
-          <w:szCs w:val="28"/>
-        </w:rPr>
-        <w:t>selon un p</w:t>
-      </w:r>
-      <w:r>
-        <w:rPr>
-          <w:rFonts w:cs="Arial"/>
-          <w:sz w:val="28"/>
-          <w:szCs w:val="28"/>
-        </w:rPr>
-        <w:t xml:space="preserve">oint de vue temporel en mettant l'accent </w:t>
-      </w:r>
-      <w:r>
-        <w:rPr>
-          <w:rFonts w:cs="Arial"/>
-          <w:sz w:val="28"/>
-          <w:szCs w:val="28"/>
-        </w:rPr>
-        <w:t>sur la chr</w:t>
-      </w:r>
-      <w:r>
-        <w:rPr>
-          <w:rFonts w:cs="Arial"/>
-          <w:sz w:val="28"/>
-          <w:szCs w:val="28"/>
-        </w:rPr>
-        <w:t xml:space="preserve">onologie des envois de </w:t>
-      </w:r>
-      <w:r>
-        <w:rPr>
-          <w:rFonts w:cs="Arial"/>
-          <w:sz w:val="28"/>
-          <w:szCs w:val="28"/>
-        </w:rPr>
-        <w:t>messages.</w:t>
+        <w:t xml:space="preserve"> digramme d’interaction qui permet de représenter les collaborations entre objets selon un point de vue temporel en mettant l'accent sur la chronologie des envois de messages.</w:t>
       </w:r>
     </w:p>
     <w:p>
@@ -3202,7 +3206,7 @@
       </w:r>
       <w:r>
         <w:pict>
-          <v:shape id="_x0000_i1028" type="#_x0000_t75" style="width:453.2pt;height:306.9pt">
+          <v:shape id="_x0000_i1028" type="#_x0000_t75" style="width:453pt;height:307.2pt">
             <v:imagedata r:id="rId31" o:title="Capture"/>
           </v:shape>
         </w:pict>
@@ -3447,7 +3451,7 @@
           <w:szCs w:val="28"/>
         </w:rPr>
         <w:pict>
-          <v:shape id="_x0000_i1029" type="#_x0000_t75" style="width:453.25pt;height:364.25pt">
+          <v:shape id="_x0000_i1029" type="#_x0000_t75" style="width:453pt;height:364.2pt">
             <v:imagedata r:id="rId32" o:title="Capture"/>
           </v:shape>
         </w:pict>
@@ -3548,14 +3552,84 @@
       <w:r>
         <w:t xml:space="preserve">our se faire, nous avons tâché </w:t>
       </w:r>
+      <w:r>
+        <w:t xml:space="preserve">de nous rapprocher du pattern MVC qui nous a permis de séparer </w:t>
+      </w:r>
+      <w:r>
+        <w:t>le développement de la gestion de la base de donnée</w:t>
+      </w:r>
+      <w:r>
+        <w:t>s</w:t>
+      </w:r>
+      <w:r>
+        <w:t xml:space="preserve"> de la conception de l’interface graphique.</w:t>
+      </w:r>
+    </w:p>
+    <w:p>
+      <w:pPr>
+        <w:pStyle w:val="Titre2"/>
+      </w:pPr>
+      <w:r>
+        <w:t>Conception du modèle</w:t>
+      </w:r>
+    </w:p>
+    <w:p>
+      <w:pPr>
+        <w:ind w:firstLine="708"/>
+      </w:pPr>
+      <w:r>
+        <w:t>La plus grande part du développement informatique a été orientée vers la mise en œuvre du modèle conçu précédemment. En effet, nous nous sommes du fonctionnement d’ORM, comme Doctrine ORM, pour la mise en place du modèle. Avec cette conception, nous avons distingué le répertoire, c’est-à-dire la table de données de la BDD, de l’entité, une ligne de la table sélectionnée.</w:t>
+      </w:r>
+    </w:p>
+    <w:p>
+      <w:r>
+        <w:tab/>
+        <w:t xml:space="preserve">Le répertoire n’est pas présent dans notre modèle car, c’est lui qui gère le chargement et la persistance des données ; c’est lui qui, par l’intermédiaire de requêtes SQL, va </w:t>
+      </w:r>
+      <w:r>
+        <w:t>charger les données de la table et les modifier. Pour ce faire, il va se servir des entités qui vont stocker les informations de chaque ligne traitée à l’issue des requêtes. Le répertoire va également permettre d’effectuer des recherches dans la table sans exécuter de requête SQL. En effet, une fois que les entités sont créées, elles sont stockées dans une liste possédée par le répertoire. Il y a un répertoire par type d’entité.</w:t>
+      </w:r>
+    </w:p>
+    <w:p>
+      <w:r>
+        <w:tab/>
+        <w:t xml:space="preserve">Les entités, quant à elle, respecte le modèle UML précédemment créé. </w:t>
+      </w:r>
+      <w:r>
+        <w:t>Elles ont simplement des méthodes d’accès et de modifications aux attributs de la ligne représentées et des méthodes qui permette de faciliter la génération d’une adresse postale par exemple. Toutes les entités qui sont utilisées héritent d’une classe abstraite sobrement appelée « </w:t>
+      </w:r>
+      <w:proofErr w:type="spellStart"/>
+      <w:r>
+        <w:t>Entity</w:t>
+      </w:r>
+      <w:proofErr w:type="spellEnd"/>
+      <w:r>
+        <w:t> » qui leur accorde un attribut _id qui indique la position de la ligne dans la table.</w:t>
+      </w:r>
+    </w:p>
+    <w:p>
+      <w:r>
+        <w:tab/>
+        <w:t>Cette architecture nous a permis d’avoir une utilisation des données stockées au sein de la base de donnée très simple car, nous n’utilisons aucune autre requête SQL après l’implémentation du mécanisme de répertoire et</w:t>
+      </w:r>
+      <w:r>
+        <w:t xml:space="preserve"> nous permettre de rester concentrer sur des aspects plus spécifiques à la vue ou au contrôleur.</w:t>
+      </w:r>
+    </w:p>
+    <w:p>
+      <w:pPr>
+        <w:pStyle w:val="Titre1"/>
+      </w:pPr>
+      <w:r>
+        <w:t>Conclusion</w:t>
+      </w:r>
+    </w:p>
+    <w:p>
+      <w:r>
+        <w:t>Là je ne sais pas…</w:t>
+      </w:r>
       <w:bookmarkStart w:id="7" w:name="_GoBack"/>
       <w:bookmarkEnd w:id="7"/>
-      <w:r>
-        <w:t xml:space="preserve">de nous rapprocher du pattern MVC qui nous a permis de séparer </w:t>
-      </w:r>
-      <w:r>
-        <w:t>le développement de la gestion de la base de donnée de la conception de l’interface graphique.</w:t>
-      </w:r>
     </w:p>
     <w:sectPr>
       <w:pgSz w:w="11906" w:h="16838"/>
@@ -3571,7 +3645,7 @@
 
 <file path=word/numbering.xml><?xml version="1.0" encoding="utf-8"?>
 <w:numbering xmlns:wpc="http://schemas.microsoft.com/office/word/2010/wordprocessingCanvas" xmlns:mc="http://schemas.openxmlformats.org/markup-compatibility/2006" xmlns:o="urn:schemas-microsoft-com:office:office" xmlns:r="http://schemas.openxmlformats.org/officeDocument/2006/relationships" xmlns:m="http://schemas.openxmlformats.org/officeDocument/2006/math" xmlns:v="urn:schemas-microsoft-com:vml" xmlns:wp14="http://schemas.microsoft.com/office/word/2010/wordprocessingDrawing" xmlns:wp="http://schemas.openxmlformats.org/drawingml/2006/wordprocessingDrawing" xmlns:w10="urn:schemas-microsoft-com:office:word" xmlns:w="http://schemas.openxmlformats.org/wordprocessingml/2006/main" xmlns:w14="http://schemas.microsoft.com/office/word/2010/wordml" xmlns:w15="http://schemas.microsoft.com/office/word/2012/wordml" xmlns:wpg="http://schemas.microsoft.com/office/word/2010/wordprocessingGroup" xmlns:wpi="http://schemas.microsoft.com/office/word/2010/wordprocessingInk" xmlns:wne="http://schemas.microsoft.com/office/word/2006/wordml" xmlns:wps="http://schemas.microsoft.com/office/word/2010/wordprocessingShape" mc:Ignorable="w14 w15 wp14">
-  <w:abstractNum w:abstractNumId="0">
+  <w:abstractNum w:abstractNumId="0" w15:restartNumberingAfterBreak="0">
     <w:nsid w:val="0F89214D"/>
     <w:multiLevelType w:val="multilevel"/>
     <w:tmpl w:val="647ED030"/>
@@ -4166,6 +4240,7 @@
   <w:style w:type="character" w:default="1" w:styleId="Policepardfaut">
     <w:name w:val="Default Paragraph Font"/>
     <w:uiPriority w:val="1"/>
+    <w:semiHidden/>
     <w:unhideWhenUsed/>
   </w:style>
   <w:style w:type="table" w:default="1" w:styleId="TableauNormal">
@@ -4642,7 +4717,7 @@
 </file>
 
 <file path=customXml/itemProps2.xml><?xml version="1.0" encoding="utf-8"?>
-<ds:datastoreItem xmlns:ds="http://schemas.openxmlformats.org/officeDocument/2006/customXml" ds:itemID="{D417E99D-3238-479A-93FC-636FF3E763CB}">
+<ds:datastoreItem xmlns:ds="http://schemas.openxmlformats.org/officeDocument/2006/customXml" ds:itemID="{D1FE6624-327B-4A06-8B6C-DC53530EF8BC}">
   <ds:schemaRefs>
     <ds:schemaRef ds:uri="http://schemas.openxmlformats.org/officeDocument/2006/bibliography"/>
   </ds:schemaRefs>

</xml_diff>

<commit_message>
Finition du rapport et mise à jour des sources
</commit_message>
<xml_diff>
--- a/rapport UML.docx
+++ b/rapport UML.docx
@@ -46,7 +46,7 @@
                         </pic:cNvPicPr>
                       </pic:nvPicPr>
                       <pic:blipFill>
-                        <a:blip r:embed="rId7">
+                        <a:blip r:embed="rId9">
                           <a:extLst>
                             <a:ext uri="{28A0092B-C50C-407E-A947-70E740481C1C}">
                               <a14:useLocalDpi xmlns:a14="http://schemas.microsoft.com/office/drawing/2010/main" val="0"/>
@@ -133,7 +133,7 @@
                         </pic:cNvPicPr>
                       </pic:nvPicPr>
                       <pic:blipFill>
-                        <a:blip r:embed="rId8">
+                        <a:blip r:embed="rId10">
                           <a:extLst>
                             <a:ext uri="{28A0092B-C50C-407E-A947-70E740481C1C}">
                               <a14:useLocalDpi xmlns:a14="http://schemas.microsoft.com/office/drawing/2010/main" val="0"/>
@@ -435,6 +435,7 @@
                             <w:dataBinding w:prefixMappings="xmlns:ns0='http://schemas.openxmlformats.org/package/2006/metadata/core-properties' xmlns:ns1='http://purl.org/dc/elements/1.1/'" w:xpath="/ns0:coreProperties[1]/ns1:title[1]" w:storeItemID="{6C3C8BC8-F283-45AE-878A-BAB7291924A1}"/>
                             <w:text/>
                           </w:sdtPr>
+                          <w:sdtEndPr/>
                           <w:sdtContent>
                             <w:p>
                               <w:pPr>
@@ -520,7 +521,7 @@
                         </pic:cNvPicPr>
                       </pic:nvPicPr>
                       <pic:blipFill>
-                        <a:blip r:embed="rId9">
+                        <a:blip r:embed="rId11">
                           <a:extLst>
                             <a:ext uri="{28A0092B-C50C-407E-A947-70E740481C1C}">
                               <a14:useLocalDpi xmlns:a14="http://schemas.microsoft.com/office/drawing/2010/main" val="0"/>
@@ -609,7 +610,7 @@
                         </pic:cNvPicPr>
                       </pic:nvPicPr>
                       <pic:blipFill>
-                        <a:blip r:embed="rId10" cstate="print">
+                        <a:blip r:embed="rId12" cstate="print">
                           <a:extLst>
                             <a:ext uri="{28A0092B-C50C-407E-A947-70E740481C1C}">
                               <a14:useLocalDpi xmlns:a14="http://schemas.microsoft.com/office/drawing/2010/main" val="0"/>
@@ -698,7 +699,7 @@
                         </pic:cNvPicPr>
                       </pic:nvPicPr>
                       <pic:blipFill>
-                        <a:blip r:embed="rId11">
+                        <a:blip r:embed="rId13">
                           <a:extLst>
                             <a:ext uri="{28A0092B-C50C-407E-A947-70E740481C1C}">
                               <a14:useLocalDpi xmlns:a14="http://schemas.microsoft.com/office/drawing/2010/main" val="0"/>
@@ -1130,7 +1131,12 @@
             <w:jc w:val="both"/>
           </w:pPr>
           <w:r>
-            <w:t>Table des matières</w:t>
+            <w:t>Table des matièr</w:t>
+          </w:r>
+          <w:bookmarkStart w:id="0" w:name="_GoBack"/>
+          <w:bookmarkEnd w:id="0"/>
+          <w:r>
+            <w:t>es</w:t>
           </w:r>
         </w:p>
         <w:p>
@@ -1154,7 +1160,7 @@
           <w:r>
             <w:fldChar w:fldCharType="separate"/>
           </w:r>
-          <w:hyperlink w:anchor="_Toc421464778" w:history="1">
+          <w:hyperlink w:anchor="_Toc421478698" w:history="1">
             <w:r>
               <w:rPr>
                 <w:rStyle w:val="Lienhypertexte"/>
@@ -1181,7 +1187,7 @@
                 <w:noProof/>
                 <w:webHidden/>
               </w:rPr>
-              <w:instrText xml:space="preserve"> PAGEREF _Toc421464778 \h </w:instrText>
+              <w:instrText xml:space="preserve"> PAGEREF _Toc421478698 \h </w:instrText>
             </w:r>
             <w:r>
               <w:rPr>
@@ -1224,7 +1230,7 @@
               <w:lang w:eastAsia="fr-FR"/>
             </w:rPr>
           </w:pPr>
-          <w:hyperlink w:anchor="_Toc421464779" w:history="1">
+          <w:hyperlink w:anchor="_Toc421478699" w:history="1">
             <w:r>
               <w:rPr>
                 <w:rStyle w:val="Lienhypertexte"/>
@@ -1251,7 +1257,7 @@
                 <w:noProof/>
                 <w:webHidden/>
               </w:rPr>
-              <w:instrText xml:space="preserve"> PAGEREF _Toc421464779 \h </w:instrText>
+              <w:instrText xml:space="preserve"> PAGEREF _Toc421478699 \h </w:instrText>
             </w:r>
             <w:r>
               <w:rPr>
@@ -1294,7 +1300,7 @@
               <w:lang w:eastAsia="fr-FR"/>
             </w:rPr>
           </w:pPr>
-          <w:hyperlink w:anchor="_Toc421464780" w:history="1">
+          <w:hyperlink w:anchor="_Toc421478700" w:history="1">
             <w:r>
               <w:rPr>
                 <w:rStyle w:val="Lienhypertexte"/>
@@ -1321,7 +1327,7 @@
                 <w:noProof/>
                 <w:webHidden/>
               </w:rPr>
-              <w:instrText xml:space="preserve"> PAGEREF _Toc421464780 \h </w:instrText>
+              <w:instrText xml:space="preserve"> PAGEREF _Toc421478700 \h </w:instrText>
             </w:r>
             <w:r>
               <w:rPr>
@@ -1364,7 +1370,7 @@
               <w:lang w:eastAsia="fr-FR"/>
             </w:rPr>
           </w:pPr>
-          <w:hyperlink w:anchor="_Toc421464781" w:history="1">
+          <w:hyperlink w:anchor="_Toc421478701" w:history="1">
             <w:r>
               <w:rPr>
                 <w:rStyle w:val="Lienhypertexte"/>
@@ -1391,7 +1397,7 @@
                 <w:noProof/>
                 <w:webHidden/>
               </w:rPr>
-              <w:instrText xml:space="preserve"> PAGEREF _Toc421464781 \h </w:instrText>
+              <w:instrText xml:space="preserve"> PAGEREF _Toc421478701 \h </w:instrText>
             </w:r>
             <w:r>
               <w:rPr>
@@ -1434,7 +1440,7 @@
               <w:lang w:eastAsia="fr-FR"/>
             </w:rPr>
           </w:pPr>
-          <w:hyperlink w:anchor="_Toc421464782" w:history="1">
+          <w:hyperlink w:anchor="_Toc421478702" w:history="1">
             <w:r>
               <w:rPr>
                 <w:rStyle w:val="Lienhypertexte"/>
@@ -1461,7 +1467,7 @@
                 <w:noProof/>
                 <w:webHidden/>
               </w:rPr>
-              <w:instrText xml:space="preserve"> PAGEREF _Toc421464782 \h </w:instrText>
+              <w:instrText xml:space="preserve"> PAGEREF _Toc421478702 \h </w:instrText>
             </w:r>
             <w:r>
               <w:rPr>
@@ -1504,7 +1510,7 @@
               <w:lang w:eastAsia="fr-FR"/>
             </w:rPr>
           </w:pPr>
-          <w:hyperlink w:anchor="_Toc421464783" w:history="1">
+          <w:hyperlink w:anchor="_Toc421478703" w:history="1">
             <w:r>
               <w:rPr>
                 <w:rStyle w:val="Lienhypertexte"/>
@@ -1531,7 +1537,7 @@
                 <w:noProof/>
                 <w:webHidden/>
               </w:rPr>
-              <w:instrText xml:space="preserve"> PAGEREF _Toc421464783 \h </w:instrText>
+              <w:instrText xml:space="preserve"> PAGEREF _Toc421478703 \h </w:instrText>
             </w:r>
             <w:r>
               <w:rPr>
@@ -1574,7 +1580,7 @@
               <w:lang w:eastAsia="fr-FR"/>
             </w:rPr>
           </w:pPr>
-          <w:hyperlink w:anchor="_Toc421464784" w:history="1">
+          <w:hyperlink w:anchor="_Toc421478704" w:history="1">
             <w:r>
               <w:rPr>
                 <w:rStyle w:val="Lienhypertexte"/>
@@ -1601,7 +1607,7 @@
                 <w:noProof/>
                 <w:webHidden/>
               </w:rPr>
-              <w:instrText xml:space="preserve"> PAGEREF _Toc421464784 \h </w:instrText>
+              <w:instrText xml:space="preserve"> PAGEREF _Toc421478704 \h </w:instrText>
             </w:r>
             <w:r>
               <w:rPr>
@@ -1622,6 +1628,216 @@
                 <w:webHidden/>
               </w:rPr>
               <w:t>7</w:t>
+            </w:r>
+            <w:r>
+              <w:rPr>
+                <w:noProof/>
+                <w:webHidden/>
+              </w:rPr>
+              <w:fldChar w:fldCharType="end"/>
+            </w:r>
+          </w:hyperlink>
+        </w:p>
+        <w:p>
+          <w:pPr>
+            <w:pStyle w:val="TM1"/>
+            <w:tabs>
+              <w:tab w:val="right" w:leader="dot" w:pos="9062"/>
+            </w:tabs>
+            <w:rPr>
+              <w:rFonts w:eastAsiaTheme="minorEastAsia"/>
+              <w:noProof/>
+              <w:lang w:eastAsia="fr-FR"/>
+            </w:rPr>
+          </w:pPr>
+          <w:hyperlink w:anchor="_Toc421478705" w:history="1">
+            <w:r>
+              <w:rPr>
+                <w:rStyle w:val="Lienhypertexte"/>
+                <w:noProof/>
+              </w:rPr>
+              <w:t>Développement informatique</w:t>
+            </w:r>
+            <w:r>
+              <w:rPr>
+                <w:noProof/>
+                <w:webHidden/>
+              </w:rPr>
+              <w:tab/>
+            </w:r>
+            <w:r>
+              <w:rPr>
+                <w:noProof/>
+                <w:webHidden/>
+              </w:rPr>
+              <w:fldChar w:fldCharType="begin"/>
+            </w:r>
+            <w:r>
+              <w:rPr>
+                <w:noProof/>
+                <w:webHidden/>
+              </w:rPr>
+              <w:instrText xml:space="preserve"> PAGEREF _Toc421478705 \h </w:instrText>
+            </w:r>
+            <w:r>
+              <w:rPr>
+                <w:noProof/>
+                <w:webHidden/>
+              </w:rPr>
+            </w:r>
+            <w:r>
+              <w:rPr>
+                <w:noProof/>
+                <w:webHidden/>
+              </w:rPr>
+              <w:fldChar w:fldCharType="separate"/>
+            </w:r>
+            <w:r>
+              <w:rPr>
+                <w:noProof/>
+                <w:webHidden/>
+              </w:rPr>
+              <w:t>8</w:t>
+            </w:r>
+            <w:r>
+              <w:rPr>
+                <w:noProof/>
+                <w:webHidden/>
+              </w:rPr>
+              <w:fldChar w:fldCharType="end"/>
+            </w:r>
+          </w:hyperlink>
+        </w:p>
+        <w:p>
+          <w:pPr>
+            <w:pStyle w:val="TM2"/>
+            <w:tabs>
+              <w:tab w:val="right" w:leader="dot" w:pos="9062"/>
+            </w:tabs>
+            <w:rPr>
+              <w:rFonts w:eastAsiaTheme="minorEastAsia"/>
+              <w:noProof/>
+              <w:lang w:eastAsia="fr-FR"/>
+            </w:rPr>
+          </w:pPr>
+          <w:hyperlink w:anchor="_Toc421478706" w:history="1">
+            <w:r>
+              <w:rPr>
+                <w:rStyle w:val="Lienhypertexte"/>
+                <w:noProof/>
+              </w:rPr>
+              <w:t>Conception du modèle</w:t>
+            </w:r>
+            <w:r>
+              <w:rPr>
+                <w:noProof/>
+                <w:webHidden/>
+              </w:rPr>
+              <w:tab/>
+            </w:r>
+            <w:r>
+              <w:rPr>
+                <w:noProof/>
+                <w:webHidden/>
+              </w:rPr>
+              <w:fldChar w:fldCharType="begin"/>
+            </w:r>
+            <w:r>
+              <w:rPr>
+                <w:noProof/>
+                <w:webHidden/>
+              </w:rPr>
+              <w:instrText xml:space="preserve"> PAGEREF _Toc421478706 \h </w:instrText>
+            </w:r>
+            <w:r>
+              <w:rPr>
+                <w:noProof/>
+                <w:webHidden/>
+              </w:rPr>
+            </w:r>
+            <w:r>
+              <w:rPr>
+                <w:noProof/>
+                <w:webHidden/>
+              </w:rPr>
+              <w:fldChar w:fldCharType="separate"/>
+            </w:r>
+            <w:r>
+              <w:rPr>
+                <w:noProof/>
+                <w:webHidden/>
+              </w:rPr>
+              <w:t>8</w:t>
+            </w:r>
+            <w:r>
+              <w:rPr>
+                <w:noProof/>
+                <w:webHidden/>
+              </w:rPr>
+              <w:fldChar w:fldCharType="end"/>
+            </w:r>
+          </w:hyperlink>
+        </w:p>
+        <w:p>
+          <w:pPr>
+            <w:pStyle w:val="TM1"/>
+            <w:tabs>
+              <w:tab w:val="right" w:leader="dot" w:pos="9062"/>
+            </w:tabs>
+            <w:rPr>
+              <w:rFonts w:eastAsiaTheme="minorEastAsia"/>
+              <w:noProof/>
+              <w:lang w:eastAsia="fr-FR"/>
+            </w:rPr>
+          </w:pPr>
+          <w:hyperlink w:anchor="_Toc421478707" w:history="1">
+            <w:r>
+              <w:rPr>
+                <w:rStyle w:val="Lienhypertexte"/>
+                <w:noProof/>
+              </w:rPr>
+              <w:t>Conclusion</w:t>
+            </w:r>
+            <w:r>
+              <w:rPr>
+                <w:noProof/>
+                <w:webHidden/>
+              </w:rPr>
+              <w:tab/>
+            </w:r>
+            <w:r>
+              <w:rPr>
+                <w:noProof/>
+                <w:webHidden/>
+              </w:rPr>
+              <w:fldChar w:fldCharType="begin"/>
+            </w:r>
+            <w:r>
+              <w:rPr>
+                <w:noProof/>
+                <w:webHidden/>
+              </w:rPr>
+              <w:instrText xml:space="preserve"> PAGEREF _Toc421478707 \h </w:instrText>
+            </w:r>
+            <w:r>
+              <w:rPr>
+                <w:noProof/>
+                <w:webHidden/>
+              </w:rPr>
+            </w:r>
+            <w:r>
+              <w:rPr>
+                <w:noProof/>
+                <w:webHidden/>
+              </w:rPr>
+              <w:fldChar w:fldCharType="separate"/>
+            </w:r>
+            <w:r>
+              <w:rPr>
+                <w:noProof/>
+                <w:webHidden/>
+              </w:rPr>
+              <w:t>8</w:t>
             </w:r>
             <w:r>
               <w:rPr>
@@ -1668,12 +1884,12 @@
       <w:r>
         <w:br w:type="column"/>
       </w:r>
-      <w:bookmarkStart w:id="0" w:name="_Toc421464778"/>
+      <w:bookmarkStart w:id="1" w:name="_Toc421478698"/>
       <w:r>
         <w:lastRenderedPageBreak/>
         <w:t>Choix logiciel</w:t>
       </w:r>
-      <w:bookmarkEnd w:id="0"/>
+      <w:bookmarkEnd w:id="1"/>
     </w:p>
     <w:p>
       <w:pPr>
@@ -1741,7 +1957,7 @@
                     </pic:cNvPicPr>
                   </pic:nvPicPr>
                   <pic:blipFill>
-                    <a:blip r:embed="rId12">
+                    <a:blip r:embed="rId14">
                       <a:extLst>
                         <a:ext uri="{28A0092B-C50C-407E-A947-70E740481C1C}">
                           <a14:useLocalDpi xmlns:a14="http://schemas.microsoft.com/office/drawing/2010/main" val="0"/>
@@ -1815,7 +2031,7 @@
         </w:rPr>
         <w:t xml:space="preserve"> est un logiciel de modélisation </w:t>
       </w:r>
-      <w:hyperlink r:id="rId13" w:tooltip="UML (informatique)" w:history="1">
+      <w:hyperlink r:id="rId15" w:tooltip="UML (informatique)" w:history="1">
         <w:r>
           <w:rPr>
             <w:rStyle w:val="Lienhypertexte"/>
@@ -1941,7 +2157,7 @@
                     <pic:cNvPicPr/>
                   </pic:nvPicPr>
                   <pic:blipFill>
-                    <a:blip r:embed="rId14" cstate="print">
+                    <a:blip r:embed="rId16" cstate="print">
                       <a:extLst>
                         <a:ext uri="{28A0092B-C50C-407E-A947-70E740481C1C}">
                           <a14:useLocalDpi xmlns:a14="http://schemas.microsoft.com/office/drawing/2010/main" val="0"/>
@@ -2017,7 +2233,7 @@
         </w:rPr>
         <w:t xml:space="preserve"> est un </w:t>
       </w:r>
-      <w:hyperlink r:id="rId15" w:tooltip="Environnement de développement intégré" w:history="1">
+      <w:hyperlink r:id="rId17" w:tooltip="Environnement de développement intégré" w:history="1">
         <w:r>
           <w:rPr>
             <w:rStyle w:val="Lienhypertexte"/>
@@ -2038,7 +2254,7 @@
         </w:rPr>
         <w:t xml:space="preserve"> </w:t>
       </w:r>
-      <w:hyperlink r:id="rId16" w:tooltip="Multiplate-forme" w:history="1">
+      <w:hyperlink r:id="rId18" w:tooltip="Multiplate-forme" w:history="1">
         <w:proofErr w:type="spellStart"/>
         <w:r>
           <w:rPr>
@@ -2061,7 +2277,7 @@
         </w:rPr>
         <w:t xml:space="preserve"> faisant partie du </w:t>
       </w:r>
-      <w:hyperlink r:id="rId17" w:tooltip="Framework" w:history="1">
+      <w:hyperlink r:id="rId19" w:tooltip="Framework" w:history="1">
         <w:proofErr w:type="spellStart"/>
         <w:r>
           <w:rPr>
@@ -2084,7 +2300,7 @@
         </w:rPr>
         <w:t xml:space="preserve"> </w:t>
       </w:r>
-      <w:hyperlink r:id="rId18" w:tooltip="Qt" w:history="1">
+      <w:hyperlink r:id="rId20" w:tooltip="Qt" w:history="1">
         <w:proofErr w:type="spellStart"/>
         <w:r>
           <w:rPr>
@@ -2128,7 +2344,7 @@
         </w:rPr>
         <w:t xml:space="preserve">Il intègre directement dans l'interface un débogueur, un outil de création d'interfaces graphiques, des outils pour la publication de code sur </w:t>
       </w:r>
-      <w:hyperlink r:id="rId19" w:tooltip="Git" w:history="1">
+      <w:hyperlink r:id="rId21" w:tooltip="Git" w:history="1">
         <w:r>
           <w:rPr>
             <w:rStyle w:val="Lienhypertexte"/>
@@ -2149,7 +2365,7 @@
         </w:rPr>
         <w:t xml:space="preserve"> et </w:t>
       </w:r>
-      <w:hyperlink r:id="rId20" w:tooltip="Mercurial" w:history="1">
+      <w:hyperlink r:id="rId22" w:tooltip="Mercurial" w:history="1">
         <w:proofErr w:type="spellStart"/>
         <w:r>
           <w:rPr>
@@ -2172,7 +2388,7 @@
         </w:rPr>
         <w:t xml:space="preserve"> ainsi que la documentation </w:t>
       </w:r>
-      <w:hyperlink r:id="rId21" w:tooltip="Qt" w:history="1">
+      <w:hyperlink r:id="rId23" w:tooltip="Qt" w:history="1">
         <w:proofErr w:type="spellStart"/>
         <w:r>
           <w:rPr>
@@ -2248,7 +2464,7 @@
         </w:rPr>
         <w:t xml:space="preserve"> ainsi que la </w:t>
       </w:r>
-      <w:hyperlink r:id="rId22" w:tooltip="Coloration syntaxique" w:history="1">
+      <w:hyperlink r:id="rId24" w:tooltip="Coloration syntaxique" w:history="1">
         <w:r>
           <w:rPr>
             <w:rStyle w:val="Lienhypertexte"/>
@@ -2287,7 +2503,7 @@
         </w:rPr>
         <w:t xml:space="preserve"> Creator utilise sous </w:t>
       </w:r>
-      <w:hyperlink r:id="rId23" w:tooltip="Linux" w:history="1">
+      <w:hyperlink r:id="rId25" w:tooltip="Linux" w:history="1">
         <w:r>
           <w:rPr>
             <w:rStyle w:val="Lienhypertexte"/>
@@ -2308,7 +2524,7 @@
         </w:rPr>
         <w:t xml:space="preserve"> le compilateur </w:t>
       </w:r>
-      <w:hyperlink r:id="rId24" w:tooltip="GNU Compiler Collection" w:history="1">
+      <w:hyperlink r:id="rId26" w:tooltip="GNU Compiler Collection" w:history="1">
         <w:proofErr w:type="spellStart"/>
         <w:r>
           <w:rPr>
@@ -2331,7 +2547,7 @@
         </w:rPr>
         <w:t xml:space="preserve">. Il peut utiliser </w:t>
       </w:r>
-      <w:hyperlink r:id="rId25" w:tooltip="MinGW" w:history="1">
+      <w:hyperlink r:id="rId27" w:tooltip="MinGW" w:history="1">
         <w:proofErr w:type="spellStart"/>
         <w:r>
           <w:rPr>
@@ -2354,7 +2570,7 @@
         </w:rPr>
         <w:t xml:space="preserve"> ou le compilateur de </w:t>
       </w:r>
-      <w:hyperlink r:id="rId26" w:tooltip="Visual Studio" w:history="1">
+      <w:hyperlink r:id="rId28" w:tooltip="Visual Studio" w:history="1">
         <w:r>
           <w:rPr>
             <w:rStyle w:val="Lienhypertexte"/>
@@ -2375,7 +2591,7 @@
         </w:rPr>
         <w:t xml:space="preserve"> sous </w:t>
       </w:r>
-      <w:hyperlink r:id="rId27" w:tooltip="Windows" w:history="1">
+      <w:hyperlink r:id="rId29" w:tooltip="Windows" w:history="1">
         <w:r>
           <w:rPr>
             <w:rStyle w:val="Lienhypertexte"/>
@@ -2413,12 +2629,12 @@
       <w:r>
         <w:br w:type="column"/>
       </w:r>
-      <w:bookmarkStart w:id="1" w:name="_Toc421464779"/>
+      <w:bookmarkStart w:id="2" w:name="_Toc421478699"/>
       <w:r>
         <w:lastRenderedPageBreak/>
         <w:t>Les diagrammes UML</w:t>
       </w:r>
-      <w:bookmarkEnd w:id="1"/>
+      <w:bookmarkEnd w:id="2"/>
     </w:p>
     <w:p>
       <w:pPr>
@@ -2500,11 +2716,11 @@
         <w:pStyle w:val="Titre2"/>
         <w:jc w:val="both"/>
       </w:pPr>
-      <w:bookmarkStart w:id="2" w:name="_Toc421464780"/>
+      <w:bookmarkStart w:id="3" w:name="_Toc421478700"/>
       <w:r>
         <w:t>Diagrammes de cas d’utilisation</w:t>
       </w:r>
-      <w:bookmarkEnd w:id="2"/>
+      <w:bookmarkEnd w:id="3"/>
     </w:p>
     <w:p>
       <w:pPr>
@@ -2541,7 +2757,7 @@
             <o:lock v:ext="edit" aspectratio="t"/>
           </v:shapetype>
           <v:shape id="_x0000_i1025" type="#_x0000_t75" style="width:453pt;height:266.4pt">
-            <v:imagedata r:id="rId28" o:title="Capture"/>
+            <v:imagedata r:id="rId30" o:title="Capture"/>
           </v:shape>
         </w:pict>
       </w:r>
@@ -2572,12 +2788,12 @@
       <w:r>
         <w:br w:type="column"/>
       </w:r>
-      <w:bookmarkStart w:id="3" w:name="_Toc421464781"/>
+      <w:bookmarkStart w:id="4" w:name="_Toc421478701"/>
       <w:r>
         <w:lastRenderedPageBreak/>
         <w:t>Modèle de la base de données</w:t>
       </w:r>
-      <w:bookmarkEnd w:id="3"/>
+      <w:bookmarkEnd w:id="4"/>
     </w:p>
     <w:p>
       <w:pPr>
@@ -2726,7 +2942,7 @@
       <w:r>
         <w:pict>
           <v:shape id="_x0000_i1026" type="#_x0000_t75" style="width:453pt;height:237.6pt">
-            <v:imagedata r:id="rId29" o:title="Capture"/>
+            <v:imagedata r:id="rId31" o:title="Capture"/>
           </v:shape>
         </w:pict>
       </w:r>
@@ -2974,12 +3190,12 @@
       <w:r>
         <w:br w:type="column"/>
       </w:r>
-      <w:bookmarkStart w:id="4" w:name="_Toc421464782"/>
+      <w:bookmarkStart w:id="5" w:name="_Toc421478702"/>
       <w:r>
         <w:lastRenderedPageBreak/>
         <w:t>Diagramme de déploiement</w:t>
       </w:r>
-      <w:bookmarkEnd w:id="4"/>
+      <w:bookmarkEnd w:id="5"/>
     </w:p>
     <w:p>
       <w:pPr>
@@ -3070,7 +3286,7 @@
       <w:r>
         <w:pict>
           <v:shape id="_x0000_i1027" type="#_x0000_t75" style="width:453.6pt;height:246.6pt">
-            <v:imagedata r:id="rId30" o:title="Capture"/>
+            <v:imagedata r:id="rId32" o:title="Capture"/>
           </v:shape>
         </w:pict>
       </w:r>
@@ -3160,12 +3376,12 @@
       <w:r>
         <w:br w:type="column"/>
       </w:r>
-      <w:bookmarkStart w:id="5" w:name="_Toc421464783"/>
+      <w:bookmarkStart w:id="6" w:name="_Toc421478703"/>
       <w:r>
         <w:lastRenderedPageBreak/>
         <w:t>Diagramme de séquence</w:t>
       </w:r>
-      <w:bookmarkEnd w:id="5"/>
+      <w:bookmarkEnd w:id="6"/>
     </w:p>
     <w:p>
       <w:pPr>
@@ -3207,7 +3423,7 @@
       <w:r>
         <w:pict>
           <v:shape id="_x0000_i1028" type="#_x0000_t75" style="width:453pt;height:307.2pt">
-            <v:imagedata r:id="rId31" o:title="Capture"/>
+            <v:imagedata r:id="rId33" o:title="Capture"/>
           </v:shape>
         </w:pict>
       </w:r>
@@ -3235,7 +3451,7 @@
       <w:r>
         <w:br w:type="column"/>
       </w:r>
-      <w:bookmarkStart w:id="6" w:name="_Toc421464784"/>
+      <w:bookmarkStart w:id="7" w:name="_Toc421478704"/>
       <w:r>
         <w:lastRenderedPageBreak/>
         <w:t>Diagramme d’état</w:t>
@@ -3246,7 +3462,7 @@
       <w:r>
         <w:t>transitions</w:t>
       </w:r>
-      <w:bookmarkEnd w:id="6"/>
+      <w:bookmarkEnd w:id="7"/>
     </w:p>
     <w:p>
       <w:pPr>
@@ -3452,7 +3668,7 @@
         </w:rPr>
         <w:pict>
           <v:shape id="_x0000_i1029" type="#_x0000_t75" style="width:453pt;height:364.2pt">
-            <v:imagedata r:id="rId32" o:title="Capture"/>
+            <v:imagedata r:id="rId34" o:title="Capture"/>
           </v:shape>
         </w:pict>
       </w:r>
@@ -3539,10 +3755,12 @@
       <w:pPr>
         <w:pStyle w:val="Titre1"/>
       </w:pPr>
+      <w:bookmarkStart w:id="8" w:name="_Toc421478705"/>
       <w:r>
         <w:lastRenderedPageBreak/>
         <w:t>Développement informatique</w:t>
       </w:r>
+      <w:bookmarkEnd w:id="8"/>
     </w:p>
     <w:p>
       <w:r>
@@ -3569,9 +3787,11 @@
       <w:pPr>
         <w:pStyle w:val="Titre2"/>
       </w:pPr>
+      <w:bookmarkStart w:id="9" w:name="_Toc421478706"/>
       <w:r>
         <w:t>Conception du modèle</w:t>
       </w:r>
+      <w:bookmarkEnd w:id="9"/>
     </w:p>
     <w:p>
       <w:pPr>
@@ -3620,18 +3840,26 @@
       <w:pPr>
         <w:pStyle w:val="Titre1"/>
       </w:pPr>
+      <w:bookmarkStart w:id="10" w:name="_Toc421478707"/>
       <w:r>
         <w:t>Conclusion</w:t>
       </w:r>
-    </w:p>
-    <w:p>
-      <w:r>
-        <w:t>Là je ne sais pas…</w:t>
-      </w:r>
-      <w:bookmarkStart w:id="7" w:name="_GoBack"/>
-      <w:bookmarkEnd w:id="7"/>
+      <w:bookmarkEnd w:id="10"/>
+    </w:p>
+    <w:p>
+      <w:r>
+        <w:tab/>
+        <w:t>En définitive, ce projet nous a permis de découvrir une utilisation concrète de la norme UML. En effet, une grande partie du projet a été un travail d’analyse qui a permis de tirer des modèles et des schémas de conception. Ces derniers nous ont permis de formaliser notre développement et de ne pas partir dans toutes les directions.</w:t>
+      </w:r>
+    </w:p>
+    <w:p>
+      <w:r>
+        <w:tab/>
+        <w:t>Bien que nous ayons mal géré notre temps, nous avons pu toutefois voir l’efficacité de la méthode UML en implémentant, seulement à partir de nos modèles, l’ensemble de la base de données en un temps record ce qui nous a permis d’avoir un exécutable « potable » lors de la soutenance orale. Grâce à cette expérience, nous pensons que la norme UML est indéniablement nécessaire pour n’importe quel type de projet, que ce soit en informatique ou dans un autre domaine.</w:t>
+      </w:r>
     </w:p>
     <w:sectPr>
+      <w:footerReference w:type="default" r:id="rId35"/>
       <w:pgSz w:w="11906" w:h="16838"/>
       <w:pgMar w:top="1417" w:right="1417" w:bottom="1417" w:left="1417" w:header="708" w:footer="708" w:gutter="0"/>
       <w:pgNumType w:start="0"/>
@@ -3641,6 +3869,101 @@
     </w:sectPr>
   </w:body>
 </w:document>
+</file>
+
+<file path=word/endnotes.xml><?xml version="1.0" encoding="utf-8"?>
+<w:endnotes xmlns:wpc="http://schemas.microsoft.com/office/word/2010/wordprocessingCanvas" xmlns:mc="http://schemas.openxmlformats.org/markup-compatibility/2006" xmlns:o="urn:schemas-microsoft-com:office:office" xmlns:r="http://schemas.openxmlformats.org/officeDocument/2006/relationships" xmlns:m="http://schemas.openxmlformats.org/officeDocument/2006/math" xmlns:v="urn:schemas-microsoft-com:vml" xmlns:wp14="http://schemas.microsoft.com/office/word/2010/wordprocessingDrawing" xmlns:wp="http://schemas.openxmlformats.org/drawingml/2006/wordprocessingDrawing" xmlns:w10="urn:schemas-microsoft-com:office:word" xmlns:w="http://schemas.openxmlformats.org/wordprocessingml/2006/main" xmlns:w14="http://schemas.microsoft.com/office/word/2010/wordml" xmlns:w15="http://schemas.microsoft.com/office/word/2012/wordml" xmlns:wpg="http://schemas.microsoft.com/office/word/2010/wordprocessingGroup" xmlns:wpi="http://schemas.microsoft.com/office/word/2010/wordprocessingInk" xmlns:wne="http://schemas.microsoft.com/office/word/2006/wordml" xmlns:wps="http://schemas.microsoft.com/office/word/2010/wordprocessingShape" mc:Ignorable="w14 w15 wp14">
+  <w:endnote w:type="separator" w:id="-1">
+    <w:p>
+      <w:pPr>
+        <w:spacing w:after="0" w:line="240" w:lineRule="auto"/>
+      </w:pPr>
+      <w:r>
+        <w:separator/>
+      </w:r>
+    </w:p>
+  </w:endnote>
+  <w:endnote w:type="continuationSeparator" w:id="0">
+    <w:p>
+      <w:pPr>
+        <w:spacing w:after="0" w:line="240" w:lineRule="auto"/>
+      </w:pPr>
+      <w:r>
+        <w:continuationSeparator/>
+      </w:r>
+    </w:p>
+  </w:endnote>
+</w:endnotes>
+</file>
+
+<file path=word/footer1.xml><?xml version="1.0" encoding="utf-8"?>
+<w:ftr xmlns:wpc="http://schemas.microsoft.com/office/word/2010/wordprocessingCanvas" xmlns:mc="http://schemas.openxmlformats.org/markup-compatibility/2006" xmlns:o="urn:schemas-microsoft-com:office:office" xmlns:r="http://schemas.openxmlformats.org/officeDocument/2006/relationships" xmlns:m="http://schemas.openxmlformats.org/officeDocument/2006/math" xmlns:v="urn:schemas-microsoft-com:vml" xmlns:wp14="http://schemas.microsoft.com/office/word/2010/wordprocessingDrawing" xmlns:wp="http://schemas.openxmlformats.org/drawingml/2006/wordprocessingDrawing" xmlns:w10="urn:schemas-microsoft-com:office:word" xmlns:w="http://schemas.openxmlformats.org/wordprocessingml/2006/main" xmlns:w14="http://schemas.microsoft.com/office/word/2010/wordml" xmlns:w15="http://schemas.microsoft.com/office/word/2012/wordml" xmlns:wpg="http://schemas.microsoft.com/office/word/2010/wordprocessingGroup" xmlns:wpi="http://schemas.microsoft.com/office/word/2010/wordprocessingInk" xmlns:wne="http://schemas.microsoft.com/office/word/2006/wordml" xmlns:wps="http://schemas.microsoft.com/office/word/2010/wordprocessingShape" mc:Ignorable="w14 w15 wp14">
+  <w:sdt>
+    <w:sdtPr>
+      <w:id w:val="1142164683"/>
+      <w:docPartObj>
+        <w:docPartGallery w:val="Page Numbers (Bottom of Page)"/>
+        <w:docPartUnique/>
+      </w:docPartObj>
+    </w:sdtPr>
+    <w:sdtContent>
+      <w:p>
+        <w:pPr>
+          <w:pStyle w:val="Pieddepage"/>
+          <w:jc w:val="right"/>
+        </w:pPr>
+        <w:r>
+          <w:fldChar w:fldCharType="begin"/>
+        </w:r>
+        <w:r>
+          <w:instrText>PAGE   \* MERGEFORMAT</w:instrText>
+        </w:r>
+        <w:r>
+          <w:fldChar w:fldCharType="separate"/>
+        </w:r>
+        <w:r>
+          <w:rPr>
+            <w:noProof/>
+          </w:rPr>
+          <w:t>8</w:t>
+        </w:r>
+        <w:r>
+          <w:fldChar w:fldCharType="end"/>
+        </w:r>
+      </w:p>
+    </w:sdtContent>
+  </w:sdt>
+  <w:p>
+    <w:pPr>
+      <w:pStyle w:val="Pieddepage"/>
+    </w:pPr>
+  </w:p>
+</w:ftr>
+</file>
+
+<file path=word/footnotes.xml><?xml version="1.0" encoding="utf-8"?>
+<w:footnotes xmlns:wpc="http://schemas.microsoft.com/office/word/2010/wordprocessingCanvas" xmlns:mc="http://schemas.openxmlformats.org/markup-compatibility/2006" xmlns:o="urn:schemas-microsoft-com:office:office" xmlns:r="http://schemas.openxmlformats.org/officeDocument/2006/relationships" xmlns:m="http://schemas.openxmlformats.org/officeDocument/2006/math" xmlns:v="urn:schemas-microsoft-com:vml" xmlns:wp14="http://schemas.microsoft.com/office/word/2010/wordprocessingDrawing" xmlns:wp="http://schemas.openxmlformats.org/drawingml/2006/wordprocessingDrawing" xmlns:w10="urn:schemas-microsoft-com:office:word" xmlns:w="http://schemas.openxmlformats.org/wordprocessingml/2006/main" xmlns:w14="http://schemas.microsoft.com/office/word/2010/wordml" xmlns:w15="http://schemas.microsoft.com/office/word/2012/wordml" xmlns:wpg="http://schemas.microsoft.com/office/word/2010/wordprocessingGroup" xmlns:wpi="http://schemas.microsoft.com/office/word/2010/wordprocessingInk" xmlns:wne="http://schemas.microsoft.com/office/word/2006/wordml" xmlns:wps="http://schemas.microsoft.com/office/word/2010/wordprocessingShape" mc:Ignorable="w14 w15 wp14">
+  <w:footnote w:type="separator" w:id="-1">
+    <w:p>
+      <w:pPr>
+        <w:spacing w:after="0" w:line="240" w:lineRule="auto"/>
+      </w:pPr>
+      <w:r>
+        <w:separator/>
+      </w:r>
+    </w:p>
+  </w:footnote>
+  <w:footnote w:type="continuationSeparator" w:id="0">
+    <w:p>
+      <w:pPr>
+        <w:spacing w:after="0" w:line="240" w:lineRule="auto"/>
+      </w:pPr>
+      <w:r>
+        <w:continuationSeparator/>
+      </w:r>
+    </w:p>
+  </w:footnote>
+</w:footnotes>
 </file>
 
 <file path=word/numbering.xml><?xml version="1.0" encoding="utf-8"?>
@@ -4429,6 +4752,50 @@
       <w:lang w:eastAsia="fr-FR"/>
     </w:rPr>
   </w:style>
+  <w:style w:type="paragraph" w:styleId="En-tte">
+    <w:name w:val="header"/>
+    <w:basedOn w:val="Normal"/>
+    <w:link w:val="En-tteCar"/>
+    <w:uiPriority w:val="99"/>
+    <w:unhideWhenUsed/>
+    <w:rsid w:val="00277064"/>
+    <w:pPr>
+      <w:tabs>
+        <w:tab w:val="center" w:pos="4536"/>
+        <w:tab w:val="right" w:pos="9072"/>
+      </w:tabs>
+      <w:spacing w:after="0" w:line="240" w:lineRule="auto"/>
+    </w:pPr>
+  </w:style>
+  <w:style w:type="character" w:customStyle="1" w:styleId="En-tteCar">
+    <w:name w:val="En-tête Car"/>
+    <w:basedOn w:val="Policepardfaut"/>
+    <w:link w:val="En-tte"/>
+    <w:uiPriority w:val="99"/>
+    <w:rsid w:val="00277064"/>
+  </w:style>
+  <w:style w:type="paragraph" w:styleId="Pieddepage">
+    <w:name w:val="footer"/>
+    <w:basedOn w:val="Normal"/>
+    <w:link w:val="PieddepageCar"/>
+    <w:uiPriority w:val="99"/>
+    <w:unhideWhenUsed/>
+    <w:rsid w:val="00277064"/>
+    <w:pPr>
+      <w:tabs>
+        <w:tab w:val="center" w:pos="4536"/>
+        <w:tab w:val="right" w:pos="9072"/>
+      </w:tabs>
+      <w:spacing w:after="0" w:line="240" w:lineRule="auto"/>
+    </w:pPr>
+  </w:style>
+  <w:style w:type="character" w:customStyle="1" w:styleId="PieddepageCar">
+    <w:name w:val="Pied de page Car"/>
+    <w:basedOn w:val="Policepardfaut"/>
+    <w:link w:val="Pieddepage"/>
+    <w:uiPriority w:val="99"/>
+    <w:rsid w:val="00277064"/>
+  </w:style>
 </w:styles>
 </file>
 
@@ -4717,7 +5084,7 @@
 </file>
 
 <file path=customXml/itemProps2.xml><?xml version="1.0" encoding="utf-8"?>
-<ds:datastoreItem xmlns:ds="http://schemas.openxmlformats.org/officeDocument/2006/customXml" ds:itemID="{D1FE6624-327B-4A06-8B6C-DC53530EF8BC}">
+<ds:datastoreItem xmlns:ds="http://schemas.openxmlformats.org/officeDocument/2006/customXml" ds:itemID="{0C989267-BAA1-498E-B7AA-69161F19E5F2}">
   <ds:schemaRefs>
     <ds:schemaRef ds:uri="http://schemas.openxmlformats.org/officeDocument/2006/bibliography"/>
   </ds:schemaRefs>

</xml_diff>